<commit_message>
Envó cliente a generador reporte
Se actualiza el generador de reporte, se envía cliente a generador de reporte y se deja funcional
</commit_message>
<xml_diff>
--- a/Clientes/Temporal/Reporte_Errores/Sonda.docx
+++ b/Clientes/Temporal/Reporte_Errores/Sonda.docx
@@ -19,7 +19,7 @@
     </w:p>
     <w:p>
       <w:r>
-        <w:t>Customer: Tigo Bolivia</w:t>
+        <w:t xml:space="preserve">Customer:JuanchoMix </w:t>
       </w:r>
     </w:p>
     <w:p>
@@ -34,7 +34,7 @@
     </w:p>
     <w:p>
       <w:r>
-        <w:t>Date &amp; Time: 09/07/20</w:t>
+        <w:t>Date &amp; Time: 09/22/20</w:t>
       </w:r>
     </w:p>
     <w:p>
@@ -42,7 +42,7 @@
         <w:rPr>
           <w:b/>
         </w:rPr>
-        <w:t>Cliente ID: 232323</w:t>
+        <w:t>Cliente ID: 111</w:t>
       </w:r>
     </w:p>
     <w:p>
@@ -70,7 +70,83 @@
     </w:p>
     <w:p>
       <w:r>
-        <w:t xml:space="preserve">Root Cause: </w:t>
+        <w:t>Root Cause: QMI.json</w:t>
+      </w:r>
+    </w:p>
+    <w:p>
+      <w:r>
+        <w:t xml:space="preserve">Incident description: </w:t>
+      </w:r>
+    </w:p>
+    <w:p>
+      <w:r>
+        <w:t xml:space="preserve">Evidencias: </w:t>
+      </w:r>
+    </w:p>
+    <w:p>
+      <w:r>
+        <w:t>--------------------------------------------------------------------</w:t>
+      </w:r>
+    </w:p>
+    <w:p>
+      <w:r>
+        <w:t>3. RESOLUTION</w:t>
+      </w:r>
+    </w:p>
+    <w:p>
+      <w:r>
+        <w:t xml:space="preserve">Incident Analysis: </w:t>
+      </w:r>
+    </w:p>
+    <w:p>
+      <w:r>
+        <w:t xml:space="preserve">Workaround: </w:t>
+      </w:r>
+    </w:p>
+    <w:p>
+      <w:r>
+        <w:t xml:space="preserve">Recommendation: </w:t>
+      </w:r>
+    </w:p>
+    <w:p>
+      <w:r>
+        <w:t>Additional comments: NA</w:t>
+      </w:r>
+    </w:p>
+    <w:p>
+      <w:r>
+        <w:rPr>
+          <w:b/>
+        </w:rPr>
+        <w:t>Cliente ID: 222</w:t>
+      </w:r>
+    </w:p>
+    <w:p>
+      <w:r>
+        <w:rPr>
+          <w:b/>
+        </w:rPr>
+        <w:t xml:space="preserve">Descripcion: </w:t>
+      </w:r>
+    </w:p>
+    <w:p>
+      <w:r>
+        <w:t>--------------------------------------------------------------------</w:t>
+      </w:r>
+    </w:p>
+    <w:p>
+      <w:r>
+        <w:t xml:space="preserve">2. DETAILS OF INCIDENT: </w:t>
+      </w:r>
+    </w:p>
+    <w:p>
+      <w:r>
+        <w:t xml:space="preserve">Impacted platform: </w:t>
+      </w:r>
+    </w:p>
+    <w:p>
+      <w:r>
+        <w:t>Root Cause: LatePacket.json</w:t>
       </w:r>
     </w:p>
     <w:p>

</xml_diff>

<commit_message>
Actualizacion de generador de reporte
Se configura fecha en reporte y se corrigen fallos en el reporte, se arregla la ruta.
</commit_message>
<xml_diff>
--- a/Clientes/Temporal/Reporte_Errores/Sonda.docx
+++ b/Clientes/Temporal/Reporte_Errores/Sonda.docx
@@ -19,7 +19,7 @@
     </w:p>
     <w:p>
       <w:r>
-        <w:t xml:space="preserve">Customer:JuanchoMix </w:t>
+        <w:t xml:space="preserve">Customer: JuanchoMix </w:t>
       </w:r>
     </w:p>
     <w:p>
@@ -34,7 +34,7 @@
     </w:p>
     <w:p>
       <w:r>
-        <w:t>Date &amp; Time: 09/22/20</w:t>
+        <w:t>Date &amp; Time: 09/25/20</w:t>
       </w:r>
     </w:p>
     <w:p>
@@ -50,7 +50,7 @@
         <w:rPr>
           <w:b/>
         </w:rPr>
-        <w:t xml:space="preserve">Descripcion: </w:t>
+        <w:t>Descripcion: Este es el issue Late Packet</w:t>
       </w:r>
     </w:p>
     <w:p>
@@ -70,7 +70,7 @@
     </w:p>
     <w:p>
       <w:r>
-        <w:t>Root Cause: QMI.json</w:t>
+        <w:t>Root Cause: No aplica</w:t>
       </w:r>
     </w:p>
     <w:p>
@@ -95,17 +95,17 @@
     </w:p>
     <w:p>
       <w:r>
-        <w:t xml:space="preserve">Incident Analysis: </w:t>
+        <w:t>Incident Analysis: prueba de Analisis</w:t>
       </w:r>
     </w:p>
     <w:p>
       <w:r>
-        <w:t xml:space="preserve">Workaround: </w:t>
+        <w:t>Workaround: NA</w:t>
       </w:r>
     </w:p>
     <w:p>
       <w:r>
-        <w:t xml:space="preserve">Recommendation: </w:t>
+        <w:t>Recommendation: NA</w:t>
       </w:r>
     </w:p>
     <w:p>
@@ -126,7 +126,7 @@
         <w:rPr>
           <w:b/>
         </w:rPr>
-        <w:t xml:space="preserve">Descripcion: </w:t>
+        <w:t xml:space="preserve">Descripcion: Este error es QMI. </w:t>
       </w:r>
     </w:p>
     <w:p>
@@ -146,7 +146,7 @@
     </w:p>
     <w:p>
       <w:r>
-        <w:t>Root Cause: LatePacket.json</w:t>
+        <w:t>Root Cause: desconocida aun</w:t>
       </w:r>
     </w:p>
     <w:p>
@@ -171,17 +171,17 @@
     </w:p>
     <w:p>
       <w:r>
-        <w:t xml:space="preserve">Incident Analysis: </w:t>
+        <w:t>Incident Analysis: ya lo escribo coma ...</w:t>
       </w:r>
     </w:p>
     <w:p>
       <w:r>
-        <w:t xml:space="preserve">Workaround: </w:t>
+        <w:t>Workaround: se aplica fix</w:t>
       </w:r>
     </w:p>
     <w:p>
       <w:r>
-        <w:t xml:space="preserve">Recommendation: </w:t>
+        <w:t>Recommendation: visita a sitio</w:t>
       </w:r>
     </w:p>
     <w:p>

</xml_diff>